<commit_message>
Sample Cover Letter Update
</commit_message>
<xml_diff>
--- a/AllardSample_CoverLetter.docx
+++ b/AllardSample_CoverLetter.docx
@@ -830,6 +830,7 @@
       <w:r>
         <w:rPr>
           <w:rFonts w:ascii="Times New Roman" w:hAnsi="Times New Roman" w:cs="Times New Roman"/>
+          <w:highlight w:val="yellow"/>
         </w:rPr>
         <w:t xml:space="preserve">[                         </w:t>
       </w:r>
@@ -837,6 +838,7 @@
       <w:r>
         <w:rPr>
           <w:rFonts w:ascii="Times New Roman" w:hAnsi="Times New Roman" w:cs="Times New Roman"/>
+          <w:highlight w:val="yellow"/>
         </w:rPr>
         <w:t xml:space="preserve">  ]</w:t>
       </w:r>
@@ -850,6 +852,7 @@
       <w:r>
         <w:rPr>
           <w:rFonts w:ascii="Times New Roman" w:hAnsi="Times New Roman" w:cs="Times New Roman"/>
+          <w:highlight w:val="yellow"/>
         </w:rPr>
         <w:t xml:space="preserve">[                 </w:t>
       </w:r>
@@ -857,6 +860,7 @@
       <w:r>
         <w:rPr>
           <w:rFonts w:ascii="Times New Roman" w:hAnsi="Times New Roman" w:cs="Times New Roman"/>
+          <w:highlight w:val="yellow"/>
         </w:rPr>
         <w:t xml:space="preserve">  ]</w:t>
       </w:r>
@@ -865,11 +869,34 @@
         <w:rPr>
           <w:rFonts w:ascii="Times New Roman" w:hAnsi="Times New Roman" w:cs="Times New Roman"/>
         </w:rPr>
-        <w:t xml:space="preserve">, where I bridged my understanding of biotechnology with business. I oversaw enterprise sales of life science microscopes across </w:t>
-      </w:r>
-      <w:r>
-        <w:rPr>
-          <w:rFonts w:ascii="Times New Roman" w:hAnsi="Times New Roman" w:cs="Times New Roman"/>
+        <w:t xml:space="preserve">, where I bridged my understanding of biotechnology with business. I oversaw enterprise sales of </w:t>
+      </w:r>
+      <w:r>
+        <w:rPr>
+          <w:rFonts w:ascii="Times New Roman" w:hAnsi="Times New Roman" w:cs="Times New Roman"/>
+          <w:highlight w:val="yellow"/>
+        </w:rPr>
+        <w:t xml:space="preserve">[           </w:t>
+      </w:r>
+      <w:proofErr w:type="gramStart"/>
+      <w:r>
+        <w:rPr>
+          <w:rFonts w:ascii="Times New Roman" w:hAnsi="Times New Roman" w:cs="Times New Roman"/>
+          <w:highlight w:val="yellow"/>
+        </w:rPr>
+        <w:t xml:space="preserve">  ]</w:t>
+      </w:r>
+      <w:proofErr w:type="gramEnd"/>
+      <w:r>
+        <w:rPr>
+          <w:rFonts w:ascii="Times New Roman" w:hAnsi="Times New Roman" w:cs="Times New Roman"/>
+        </w:rPr>
+        <w:t xml:space="preserve"> across </w:t>
+      </w:r>
+      <w:r>
+        <w:rPr>
+          <w:rFonts w:ascii="Times New Roman" w:hAnsi="Times New Roman" w:cs="Times New Roman"/>
+          <w:highlight w:val="yellow"/>
         </w:rPr>
         <w:t xml:space="preserve">[              </w:t>
       </w:r>
@@ -877,6 +904,7 @@
       <w:r>
         <w:rPr>
           <w:rFonts w:ascii="Times New Roman" w:hAnsi="Times New Roman" w:cs="Times New Roman"/>
+          <w:highlight w:val="yellow"/>
         </w:rPr>
         <w:t xml:space="preserve">  ]</w:t>
       </w:r>
@@ -890,13 +918,15 @@
       <w:r>
         <w:rPr>
           <w:rFonts w:ascii="Times New Roman" w:hAnsi="Times New Roman" w:cs="Times New Roman"/>
-        </w:rPr>
-        <w:t xml:space="preserve">[                             </w:t>
+          <w:highlight w:val="yellow"/>
+        </w:rPr>
+        <w:t xml:space="preserve">[                      </w:t>
       </w:r>
       <w:proofErr w:type="gramStart"/>
       <w:r>
         <w:rPr>
           <w:rFonts w:ascii="Times New Roman" w:hAnsi="Times New Roman" w:cs="Times New Roman"/>
+          <w:highlight w:val="yellow"/>
         </w:rPr>
         <w:t xml:space="preserve">  ]</w:t>
       </w:r>
@@ -916,6 +946,7 @@
       <w:r>
         <w:rPr>
           <w:rFonts w:ascii="Times New Roman" w:hAnsi="Times New Roman" w:cs="Times New Roman"/>
+          <w:highlight w:val="yellow"/>
         </w:rPr>
         <w:t xml:space="preserve">[                     </w:t>
       </w:r>
@@ -923,6 +954,7 @@
       <w:r>
         <w:rPr>
           <w:rFonts w:ascii="Times New Roman" w:hAnsi="Times New Roman" w:cs="Times New Roman"/>
+          <w:highlight w:val="yellow"/>
         </w:rPr>
         <w:t xml:space="preserve">  ]</w:t>
       </w:r>
@@ -936,13 +968,15 @@
       <w:r>
         <w:rPr>
           <w:rFonts w:ascii="Times New Roman" w:hAnsi="Times New Roman" w:cs="Times New Roman"/>
-        </w:rPr>
-        <w:t xml:space="preserve">[                                                             </w:t>
+          <w:highlight w:val="yellow"/>
+        </w:rPr>
+        <w:t xml:space="preserve">[               </w:t>
       </w:r>
       <w:proofErr w:type="gramStart"/>
       <w:r>
         <w:rPr>
           <w:rFonts w:ascii="Times New Roman" w:hAnsi="Times New Roman" w:cs="Times New Roman"/>
+          <w:highlight w:val="yellow"/>
         </w:rPr>
         <w:t xml:space="preserve">  ]</w:t>
       </w:r>
@@ -1090,6 +1124,7 @@
       <w:r>
         <w:rPr>
           <w:rFonts w:ascii="Times New Roman" w:hAnsi="Times New Roman" w:cs="Times New Roman"/>
+          <w:highlight w:val="yellow"/>
         </w:rPr>
         <w:t>[student-full name]</w:t>
       </w:r>
@@ -1208,7 +1243,19 @@
       <w:rPr>
         <w:rFonts w:ascii="Times New Roman" w:hAnsi="Times New Roman" w:cs="Times New Roman"/>
       </w:rPr>
-      <w:t>Burnaby, BC, V5B 4Z4</w:t>
+      <w:t>Vancouver</w:t>
+    </w:r>
+    <w:r>
+      <w:rPr>
+        <w:rFonts w:ascii="Times New Roman" w:hAnsi="Times New Roman" w:cs="Times New Roman"/>
+      </w:rPr>
+      <w:t xml:space="preserve">, BC, </w:t>
+    </w:r>
+    <w:r>
+      <w:rPr>
+        <w:rFonts w:ascii="Times New Roman" w:hAnsi="Times New Roman" w:cs="Times New Roman"/>
+      </w:rPr>
+      <w:t>[Postal Code]</w:t>
     </w:r>
   </w:p>
   <w:p>

</xml_diff>

<commit_message>
cover letter lorem ipsum
</commit_message>
<xml_diff>
--- a/AllardSample_CoverLetter.docx
+++ b/AllardSample_CoverLetter.docx
@@ -595,31 +595,7 @@
         <w:rPr>
           <w:rFonts w:ascii="Times New Roman" w:hAnsi="Times New Roman" w:cs="Times New Roman"/>
         </w:rPr>
-        <w:t xml:space="preserve">I aspire to pursue a career in business law, with a particular interest in </w:t>
-      </w:r>
-      <w:r>
-        <w:rPr>
-          <w:rFonts w:ascii="Times New Roman" w:hAnsi="Times New Roman" w:cs="Times New Roman"/>
-        </w:rPr>
-        <w:t xml:space="preserve">the </w:t>
-      </w:r>
-      <w:r>
-        <w:rPr>
-          <w:rFonts w:ascii="Times New Roman" w:hAnsi="Times New Roman" w:cs="Times New Roman"/>
-        </w:rPr>
-        <w:t xml:space="preserve">Corporate/Commercial </w:t>
-      </w:r>
-      <w:r>
-        <w:rPr>
-          <w:rFonts w:ascii="Times New Roman" w:hAnsi="Times New Roman" w:cs="Times New Roman"/>
-        </w:rPr>
-        <w:t>practice</w:t>
-      </w:r>
-      <w:r>
-        <w:rPr>
-          <w:rFonts w:ascii="Times New Roman" w:hAnsi="Times New Roman" w:cs="Times New Roman"/>
-        </w:rPr>
-        <w:t>.</w:t>
+        <w:t>I am drawn to</w:t>
       </w:r>
       <w:r>
         <w:rPr>
@@ -631,18 +607,6 @@
         <w:rPr>
           <w:rFonts w:ascii="Times New Roman" w:hAnsi="Times New Roman" w:cs="Times New Roman"/>
         </w:rPr>
-        <w:t>I am drawn to</w:t>
-      </w:r>
-      <w:r>
-        <w:rPr>
-          <w:rFonts w:ascii="Times New Roman" w:hAnsi="Times New Roman" w:cs="Times New Roman"/>
-        </w:rPr>
-        <w:t xml:space="preserve"> </w:t>
-      </w:r>
-      <w:r>
-        <w:rPr>
-          <w:rFonts w:ascii="Times New Roman" w:hAnsi="Times New Roman" w:cs="Times New Roman"/>
-        </w:rPr>
         <w:fldChar w:fldCharType="begin"/>
       </w:r>
       <w:r>
@@ -686,7 +650,13 @@
         <w:rPr>
           <w:rFonts w:ascii="Times New Roman" w:hAnsi="Times New Roman" w:cs="Times New Roman"/>
         </w:rPr>
-        <w:t>Commercial Transactions</w:t>
+        <w:t>Technology</w:t>
+      </w:r>
+      <w:r>
+        <w:rPr>
+          <w:rFonts w:ascii="Times New Roman" w:hAnsi="Times New Roman" w:cs="Times New Roman"/>
+        </w:rPr>
+        <w:t xml:space="preserve"> Transactions</w:t>
       </w:r>
       <w:r>
         <w:rPr>
@@ -825,167 +795,37 @@
         <w:rPr>
           <w:rFonts w:ascii="Times New Roman" w:hAnsi="Times New Roman" w:cs="Times New Roman"/>
         </w:rPr>
-        <w:t xml:space="preserve">. Before attending law school, I joined </w:t>
-      </w:r>
-      <w:r>
-        <w:rPr>
-          <w:rFonts w:ascii="Times New Roman" w:hAnsi="Times New Roman" w:cs="Times New Roman"/>
-          <w:highlight w:val="yellow"/>
-        </w:rPr>
-        <w:t xml:space="preserve">[                         </w:t>
-      </w:r>
-      <w:proofErr w:type="gramStart"/>
-      <w:r>
-        <w:rPr>
-          <w:rFonts w:ascii="Times New Roman" w:hAnsi="Times New Roman" w:cs="Times New Roman"/>
-          <w:highlight w:val="yellow"/>
-        </w:rPr>
-        <w:t xml:space="preserve">  ]</w:t>
-      </w:r>
-      <w:proofErr w:type="gramEnd"/>
-      <w:r>
-        <w:rPr>
-          <w:rFonts w:ascii="Times New Roman" w:hAnsi="Times New Roman" w:cs="Times New Roman"/>
-        </w:rPr>
-        <w:t xml:space="preserve"> as a </w:t>
-      </w:r>
-      <w:r>
-        <w:rPr>
-          <w:rFonts w:ascii="Times New Roman" w:hAnsi="Times New Roman" w:cs="Times New Roman"/>
-          <w:highlight w:val="yellow"/>
-        </w:rPr>
-        <w:t xml:space="preserve">[                 </w:t>
-      </w:r>
-      <w:proofErr w:type="gramStart"/>
-      <w:r>
-        <w:rPr>
-          <w:rFonts w:ascii="Times New Roman" w:hAnsi="Times New Roman" w:cs="Times New Roman"/>
-          <w:highlight w:val="yellow"/>
-        </w:rPr>
-        <w:t xml:space="preserve">  ]</w:t>
-      </w:r>
-      <w:proofErr w:type="gramEnd"/>
-      <w:r>
-        <w:rPr>
-          <w:rFonts w:ascii="Times New Roman" w:hAnsi="Times New Roman" w:cs="Times New Roman"/>
-        </w:rPr>
-        <w:t xml:space="preserve">, where I bridged my understanding of biotechnology with business. I oversaw enterprise sales of </w:t>
-      </w:r>
-      <w:r>
-        <w:rPr>
-          <w:rFonts w:ascii="Times New Roman" w:hAnsi="Times New Roman" w:cs="Times New Roman"/>
-          <w:highlight w:val="yellow"/>
-        </w:rPr>
-        <w:t xml:space="preserve">[           </w:t>
-      </w:r>
-      <w:proofErr w:type="gramStart"/>
-      <w:r>
-        <w:rPr>
-          <w:rFonts w:ascii="Times New Roman" w:hAnsi="Times New Roman" w:cs="Times New Roman"/>
-          <w:highlight w:val="yellow"/>
-        </w:rPr>
-        <w:t xml:space="preserve">  ]</w:t>
-      </w:r>
-      <w:proofErr w:type="gramEnd"/>
-      <w:r>
-        <w:rPr>
-          <w:rFonts w:ascii="Times New Roman" w:hAnsi="Times New Roman" w:cs="Times New Roman"/>
-        </w:rPr>
-        <w:t xml:space="preserve"> across </w:t>
-      </w:r>
-      <w:r>
-        <w:rPr>
-          <w:rFonts w:ascii="Times New Roman" w:hAnsi="Times New Roman" w:cs="Times New Roman"/>
-          <w:highlight w:val="yellow"/>
-        </w:rPr>
-        <w:t xml:space="preserve">[              </w:t>
-      </w:r>
-      <w:proofErr w:type="gramStart"/>
-      <w:r>
-        <w:rPr>
-          <w:rFonts w:ascii="Times New Roman" w:hAnsi="Times New Roman" w:cs="Times New Roman"/>
-          <w:highlight w:val="yellow"/>
-        </w:rPr>
-        <w:t xml:space="preserve">  ]</w:t>
-      </w:r>
-      <w:proofErr w:type="gramEnd"/>
-      <w:r>
-        <w:rPr>
-          <w:rFonts w:ascii="Times New Roman" w:hAnsi="Times New Roman" w:cs="Times New Roman"/>
-        </w:rPr>
-        <w:t xml:space="preserve">, handling contract negotiations and making strategic marketing recommendations from a life sciences perspective. A highlight was working with business and R&amp;D teams in </w:t>
-      </w:r>
-      <w:r>
-        <w:rPr>
-          <w:rFonts w:ascii="Times New Roman" w:hAnsi="Times New Roman" w:cs="Times New Roman"/>
-          <w:highlight w:val="yellow"/>
-        </w:rPr>
-        <w:t xml:space="preserve">[                      </w:t>
-      </w:r>
-      <w:proofErr w:type="gramStart"/>
-      <w:r>
-        <w:rPr>
-          <w:rFonts w:ascii="Times New Roman" w:hAnsi="Times New Roman" w:cs="Times New Roman"/>
-          <w:highlight w:val="yellow"/>
-        </w:rPr>
-        <w:t xml:space="preserve">  ]</w:t>
-      </w:r>
-      <w:r>
-        <w:rPr>
-          <w:rFonts w:ascii="Times New Roman" w:hAnsi="Times New Roman" w:cs="Times New Roman"/>
-        </w:rPr>
-        <w:t>to</w:t>
-      </w:r>
-      <w:proofErr w:type="gramEnd"/>
-      <w:r>
-        <w:rPr>
-          <w:rFonts w:ascii="Times New Roman" w:hAnsi="Times New Roman" w:cs="Times New Roman"/>
-        </w:rPr>
-        <w:t xml:space="preserve"> coordinate manufacturing and distribution routes during the pandemic. This experience taught me to adapt under pressure and engage in creative problem-solving. I built on these skills the following summer and through the academic year as a legal intern at </w:t>
-      </w:r>
-      <w:r>
-        <w:rPr>
-          <w:rFonts w:ascii="Times New Roman" w:hAnsi="Times New Roman" w:cs="Times New Roman"/>
-          <w:highlight w:val="yellow"/>
-        </w:rPr>
-        <w:t xml:space="preserve">[                     </w:t>
-      </w:r>
-      <w:proofErr w:type="gramStart"/>
-      <w:r>
-        <w:rPr>
-          <w:rFonts w:ascii="Times New Roman" w:hAnsi="Times New Roman" w:cs="Times New Roman"/>
-          <w:highlight w:val="yellow"/>
-        </w:rPr>
-        <w:t xml:space="preserve">  ]</w:t>
-      </w:r>
-      <w:proofErr w:type="gramEnd"/>
-      <w:r>
-        <w:rPr>
-          <w:rFonts w:ascii="Times New Roman" w:hAnsi="Times New Roman" w:cs="Times New Roman"/>
-        </w:rPr>
-        <w:t xml:space="preserve">. I quickly adapted to the fast-paced environment, managing memos and conveyancing files from start to finish and actively seeking and incorporating feedback from my supervising partner while maintaining a full course load. As a </w:t>
-      </w:r>
-      <w:r>
-        <w:rPr>
-          <w:rFonts w:ascii="Times New Roman" w:hAnsi="Times New Roman" w:cs="Times New Roman"/>
-          <w:highlight w:val="yellow"/>
-        </w:rPr>
-        <w:t xml:space="preserve">[               </w:t>
-      </w:r>
-      <w:proofErr w:type="gramStart"/>
-      <w:r>
-        <w:rPr>
-          <w:rFonts w:ascii="Times New Roman" w:hAnsi="Times New Roman" w:cs="Times New Roman"/>
-          <w:highlight w:val="yellow"/>
-        </w:rPr>
-        <w:t xml:space="preserve">  ]</w:t>
-      </w:r>
-      <w:proofErr w:type="gramEnd"/>
-      <w:r>
-        <w:rPr>
-          <w:rFonts w:ascii="Times New Roman" w:hAnsi="Times New Roman" w:cs="Times New Roman"/>
-        </w:rPr>
-        <w:t>, I work with founders of high-growth companies to outline their commercial goals and formulate sustainable business strategies to maximize their potential for funding and acquisition. Exposure to this field has solidified my interest in mergers and acquisitions and acquisition financing.</w:t>
+        <w:t xml:space="preserve">. </w:t>
+      </w:r>
+      <w:r>
+        <w:rPr>
+          <w:rFonts w:ascii="Times New Roman" w:hAnsi="Times New Roman" w:cs="Times New Roman"/>
+        </w:rPr>
+        <w:t>Lorem ipsum dolor sit amet, consectetur adipiscing elit. Sed do eiusmod tempor incididunt ut labore et dolore magna aliqua. Ut enim ad minim veniam, quis nostrud exercitation ullamco laboris nisi ut aliquip ex ea commodo consequat.</w:t>
+      </w:r>
+      <w:r>
+        <w:rPr>
+          <w:rFonts w:ascii="Times New Roman" w:hAnsi="Times New Roman" w:cs="Times New Roman"/>
+        </w:rPr>
+        <w:t xml:space="preserve"> </w:t>
+      </w:r>
+      <w:r>
+        <w:rPr>
+          <w:rFonts w:ascii="Times New Roman" w:hAnsi="Times New Roman" w:cs="Times New Roman"/>
+        </w:rPr>
+        <w:t>Duis aute irure dolor in reprehenderit in voluptate velit esse cillum dolore eu fugiat nulla pariatur. Excepteur sint occaecat cupidatat non proident, sunt in culpa qui officia deserunt mollit anim id est laborum.</w:t>
+      </w:r>
+      <w:r>
+        <w:rPr>
+          <w:rFonts w:ascii="Times New Roman" w:hAnsi="Times New Roman" w:cs="Times New Roman"/>
+        </w:rPr>
+        <w:t xml:space="preserve"> </w:t>
+      </w:r>
+      <w:r>
+        <w:rPr>
+          <w:rFonts w:ascii="Times New Roman" w:hAnsi="Times New Roman" w:cs="Times New Roman"/>
+        </w:rPr>
+        <w:t xml:space="preserve">Curabitur pretium tincidunt lacus. </w:t>
       </w:r>
     </w:p>
     <w:p>
@@ -1009,7 +849,7 @@
         <w:rPr>
           <w:rFonts w:ascii="Times New Roman" w:hAnsi="Times New Roman" w:cs="Times New Roman"/>
         </w:rPr>
-        <w:t>Please find enclosed my resume and undergraduate and law school transcripts for your review.</w:t>
+        <w:t>Nulla gravida orci a odio. Nullam varius, turpis et commodo pharetra, est eros bibendum elit, nec luctus magna felis sollicitudin mauris. Integer in mauris eu nibh euismod gravida. Donec vitae sapien ut libero venenatis faucibus.</w:t>
       </w:r>
       <w:r>
         <w:rPr>
@@ -1021,63 +861,7 @@
         <w:rPr>
           <w:rFonts w:ascii="Times New Roman" w:hAnsi="Times New Roman" w:cs="Times New Roman"/>
         </w:rPr>
-        <w:t xml:space="preserve">I can be reached at </w:t>
-      </w:r>
-      <w:r>
-        <w:rPr>
-          <w:rFonts w:ascii="Times New Roman" w:hAnsi="Times New Roman" w:cs="Times New Roman"/>
-        </w:rPr>
-        <w:t>[phone</w:t>
-      </w:r>
-      <w:proofErr w:type="gramStart"/>
-      <w:r>
-        <w:rPr>
-          <w:rFonts w:ascii="Times New Roman" w:hAnsi="Times New Roman" w:cs="Times New Roman"/>
-        </w:rPr>
-        <w:t>]</w:t>
-      </w:r>
-      <w:proofErr w:type="gramEnd"/>
-      <w:r>
-        <w:rPr>
-          <w:rFonts w:ascii="Times New Roman" w:hAnsi="Times New Roman" w:cs="Times New Roman"/>
-        </w:rPr>
-        <w:t xml:space="preserve"> </w:t>
-      </w:r>
-      <w:r>
-        <w:rPr>
-          <w:rFonts w:ascii="Times New Roman" w:hAnsi="Times New Roman" w:cs="Times New Roman"/>
-        </w:rPr>
-        <w:t xml:space="preserve">or </w:t>
-      </w:r>
-      <w:r>
-        <w:rPr>
-          <w:rFonts w:ascii="Times New Roman" w:hAnsi="Times New Roman" w:cs="Times New Roman"/>
-        </w:rPr>
-        <w:t>[email]</w:t>
-      </w:r>
-      <w:r>
-        <w:rPr>
-          <w:rFonts w:ascii="Times New Roman" w:hAnsi="Times New Roman" w:cs="Times New Roman"/>
-        </w:rPr>
-        <w:t xml:space="preserve"> should you wish to arrange an interview. Thank you for taking the time to consider my application</w:t>
-      </w:r>
-      <w:r>
-        <w:rPr>
-          <w:rFonts w:ascii="Times New Roman" w:hAnsi="Times New Roman" w:cs="Times New Roman"/>
-        </w:rPr>
-        <w:t xml:space="preserve">. </w:t>
-      </w:r>
-      <w:r>
-        <w:rPr>
-          <w:rFonts w:ascii="Times New Roman" w:hAnsi="Times New Roman" w:cs="Times New Roman"/>
-        </w:rPr>
-        <w:t>I look forward to hearing from you</w:t>
-      </w:r>
-      <w:r>
-        <w:rPr>
-          <w:rFonts w:ascii="Times New Roman" w:hAnsi="Times New Roman" w:cs="Times New Roman"/>
-        </w:rPr>
-        <w:t xml:space="preserve">. </w:t>
+        <w:t>Duis aute irure dolor in reprehenderit in voluptate velit esse cillum dolore eu fugiat nulla pariatur. Excepteur sint occaecat cupidatat non proident, sunt in culpa qui officia deserunt mollit anim id est laborum.</w:t>
       </w:r>
     </w:p>
     <w:p>
@@ -1097,6 +881,76 @@
           <w:rFonts w:ascii="Times New Roman" w:hAnsi="Times New Roman" w:cs="Times New Roman"/>
         </w:rPr>
       </w:pPr>
+      <w:r>
+        <w:rPr>
+          <w:rFonts w:ascii="Times New Roman" w:hAnsi="Times New Roman" w:cs="Times New Roman"/>
+        </w:rPr>
+        <w:t>Please find enclosed my resume and undergraduate and law school transcripts for your review.</w:t>
+      </w:r>
+      <w:r>
+        <w:rPr>
+          <w:rFonts w:ascii="Times New Roman" w:hAnsi="Times New Roman" w:cs="Times New Roman"/>
+        </w:rPr>
+        <w:t xml:space="preserve"> </w:t>
+      </w:r>
+      <w:r>
+        <w:rPr>
+          <w:rFonts w:ascii="Times New Roman" w:hAnsi="Times New Roman" w:cs="Times New Roman"/>
+        </w:rPr>
+        <w:t xml:space="preserve">I can be reached at </w:t>
+      </w:r>
+      <w:r>
+        <w:rPr>
+          <w:rFonts w:ascii="Times New Roman" w:hAnsi="Times New Roman" w:cs="Times New Roman"/>
+          <w:b/>
+          <w:bCs/>
+        </w:rPr>
+        <w:t>[phone]</w:t>
+      </w:r>
+      <w:r>
+        <w:rPr>
+          <w:rFonts w:ascii="Times New Roman" w:hAnsi="Times New Roman" w:cs="Times New Roman"/>
+        </w:rPr>
+        <w:t xml:space="preserve"> </w:t>
+      </w:r>
+      <w:r>
+        <w:rPr>
+          <w:rFonts w:ascii="Times New Roman" w:hAnsi="Times New Roman" w:cs="Times New Roman"/>
+        </w:rPr>
+        <w:t xml:space="preserve">or </w:t>
+      </w:r>
+      <w:r>
+        <w:rPr>
+          <w:rFonts w:ascii="Times New Roman" w:hAnsi="Times New Roman" w:cs="Times New Roman"/>
+          <w:b/>
+          <w:bCs/>
+        </w:rPr>
+        <w:t>[email]</w:t>
+      </w:r>
+      <w:r>
+        <w:rPr>
+          <w:rFonts w:ascii="Times New Roman" w:hAnsi="Times New Roman" w:cs="Times New Roman"/>
+        </w:rPr>
+        <w:t xml:space="preserve"> should you wish to arrange an interview. Thank you for taking the time to consider my application</w:t>
+      </w:r>
+      <w:r>
+        <w:rPr>
+          <w:rFonts w:ascii="Times New Roman" w:hAnsi="Times New Roman" w:cs="Times New Roman"/>
+        </w:rPr>
+        <w:t xml:space="preserve">. </w:t>
+      </w:r>
+      <w:r>
+        <w:rPr>
+          <w:rFonts w:ascii="Times New Roman" w:hAnsi="Times New Roman" w:cs="Times New Roman"/>
+        </w:rPr>
+        <w:t>I look forward to hearing from you</w:t>
+      </w:r>
+      <w:r>
+        <w:rPr>
+          <w:rFonts w:ascii="Times New Roman" w:hAnsi="Times New Roman" w:cs="Times New Roman"/>
+        </w:rPr>
+        <w:t xml:space="preserve">. </w:t>
+      </w:r>
     </w:p>
     <w:p>
       <w:pPr>
@@ -1106,12 +960,6 @@
           <w:rFonts w:ascii="Times New Roman" w:hAnsi="Times New Roman" w:cs="Times New Roman"/>
         </w:rPr>
       </w:pPr>
-      <w:r>
-        <w:rPr>
-          <w:rFonts w:ascii="Times New Roman" w:hAnsi="Times New Roman" w:cs="Times New Roman"/>
-        </w:rPr>
-        <w:t>Sincerely,</w:t>
-      </w:r>
     </w:p>
     <w:p>
       <w:pPr>
@@ -1121,10 +969,37 @@
           <w:rFonts w:ascii="Times New Roman" w:hAnsi="Times New Roman" w:cs="Times New Roman"/>
         </w:rPr>
       </w:pPr>
-      <w:r>
-        <w:rPr>
-          <w:rFonts w:ascii="Times New Roman" w:hAnsi="Times New Roman" w:cs="Times New Roman"/>
-          <w:highlight w:val="yellow"/>
+    </w:p>
+    <w:p>
+      <w:pPr>
+        <w:ind w:left="0"/>
+        <w:jc w:val="both"/>
+        <w:rPr>
+          <w:rFonts w:ascii="Times New Roman" w:hAnsi="Times New Roman" w:cs="Times New Roman"/>
+        </w:rPr>
+      </w:pPr>
+      <w:r>
+        <w:rPr>
+          <w:rFonts w:ascii="Times New Roman" w:hAnsi="Times New Roman" w:cs="Times New Roman"/>
+        </w:rPr>
+        <w:t>Sincerely,</w:t>
+      </w:r>
+    </w:p>
+    <w:p>
+      <w:pPr>
+        <w:ind w:left="0"/>
+        <w:jc w:val="both"/>
+        <w:rPr>
+          <w:rFonts w:ascii="Times New Roman" w:hAnsi="Times New Roman" w:cs="Times New Roman"/>
+          <w:b/>
+          <w:bCs/>
+        </w:rPr>
+      </w:pPr>
+      <w:r>
+        <w:rPr>
+          <w:rFonts w:ascii="Times New Roman" w:hAnsi="Times New Roman" w:cs="Times New Roman"/>
+          <w:b/>
+          <w:bCs/>
         </w:rPr>
         <w:t>[student-full name]</w:t>
       </w:r>
@@ -2592,7 +2467,6 @@
   <w:style w:type="character" w:default="1" w:styleId="DefaultParagraphFont">
     <w:name w:val="Default Paragraph Font"/>
     <w:uiPriority w:val="1"/>
-    <w:semiHidden/>
     <w:unhideWhenUsed/>
   </w:style>
   <w:style w:type="table" w:default="1" w:styleId="TableNormal">

</xml_diff>